<commit_message>
feat: import starter project
</commit_message>
<xml_diff>
--- a/Forum user and post management - Specification.docx
+++ b/Forum user and post management - Specification.docx
@@ -445,7 +445,19 @@
         <w:rPr>
           <w:lang w:val="sr-Latn-RS"/>
         </w:rPr>
-        <w:t>Objava pored sadržaja ima podatak u vremenu kada je postavljena i korisniku koji ju je objavio</w:t>
+        <w:t xml:space="preserve">Objava pored sadržaja ima podatak </w:t>
+      </w:r>
+      <w:r>
+        <w:rPr>
+          <w:lang w:val="sr-Latn-RS"/>
+        </w:rPr>
+        <w:t>o</w:t>
+      </w:r>
+      <w:r>
+        <w:rPr>
+          <w:lang w:val="sr-Latn-RS"/>
+        </w:rPr>
+        <w:t xml:space="preserve"> vremenu kada je postavljena i korisniku koji ju je objavio</w:t>
       </w:r>
     </w:p>
     <w:p>
@@ -1755,13 +1767,7 @@
         <w:rPr>
           <w:lang w:val="sr-Latn-RS"/>
         </w:rPr>
-        <w:t xml:space="preserve">Objava je </w:t>
-      </w:r>
-      <w:r>
-        <w:rPr>
-          <w:lang w:val="sr-Latn-RS"/>
-        </w:rPr>
-        <w:t xml:space="preserve">labelirana kao </w:t>
+        <w:t xml:space="preserve">Objava je labelirana kao </w:t>
       </w:r>
       <w:r>
         <w:rPr>
@@ -1786,14 +1792,10 @@
         <w:rPr>
           <w:lang w:val="sr-Latn-RS"/>
         </w:rPr>
-        <w:t xml:space="preserve"> </w:t>
-      </w:r>
-      <w:r>
-        <w:rPr>
-          <w:lang w:val="sr-Latn-RS"/>
-        </w:rPr>
-        <w:t>pokreće se analiza objave</w:t>
-      </w:r>
+        <w:t xml:space="preserve"> pokreće se analiza objave</w:t>
+      </w:r>
+      <w:bookmarkStart w:id="0" w:name="_GoBack"/>
+      <w:bookmarkEnd w:id="0"/>
     </w:p>
     <w:p>
       <w:pPr>
@@ -2863,15 +2865,6 @@
       <w:pPr>
         <w:jc w:val="left"/>
         <w:rPr>
-          <w:i/>
-          <w:lang w:val="sr-Latn-RS"/>
-        </w:rPr>
-      </w:pPr>
-    </w:p>
-    <w:p>
-      <w:pPr>
-        <w:jc w:val="left"/>
-        <w:rPr>
           <w:lang w:val="sr-Latn-RS"/>
         </w:rPr>
       </w:pPr>
@@ -3425,6 +3418,24 @@
     </w:p>
     <w:p>
       <w:pPr>
+        <w:jc w:val="left"/>
+        <w:rPr>
+          <w:rFonts w:asciiTheme="majorHAnsi" w:eastAsiaTheme="majorEastAsia" w:hAnsiTheme="majorHAnsi" w:cstheme="majorBidi"/>
+          <w:color w:val="262626" w:themeColor="text1" w:themeTint="D9"/>
+          <w:sz w:val="40"/>
+          <w:szCs w:val="40"/>
+          <w:lang w:val="sr-Latn-RS"/>
+        </w:rPr>
+      </w:pPr>
+      <w:r>
+        <w:rPr>
+          <w:lang w:val="sr-Latn-RS"/>
+        </w:rPr>
+        <w:br w:type="page"/>
+      </w:r>
+    </w:p>
+    <w:p>
+      <w:pPr>
         <w:pStyle w:val="Heading1"/>
         <w:rPr>
           <w:lang w:val="sr-Latn-RS"/>
@@ -3605,8 +3616,6 @@
       <w:r>
         <w:t>Ukoliko se pravilo kojim korisnik dobija trajnu suspenziju izvrši, nema potrebe izvršavati bilo koje drugo pravilo iz ove kategorije.</w:t>
       </w:r>
-      <w:bookmarkStart w:id="0" w:name="_GoBack"/>
-      <w:bookmarkEnd w:id="0"/>
     </w:p>
     <w:sectPr>
       <w:headerReference w:type="default" r:id="rId8"/>
@@ -3679,7 +3688,7 @@
           <w:rPr>
             <w:noProof/>
           </w:rPr>
-          <w:t>6</w:t>
+          <w:t>4</w:t>
         </w:r>
         <w:r>
           <w:rPr>
@@ -5944,7 +5953,7 @@
 </file>
 
 <file path=customXml/itemProps1.xml><?xml version="1.0" encoding="utf-8"?>
-<ds:datastoreItem xmlns:ds="http://schemas.openxmlformats.org/officeDocument/2006/customXml" ds:itemID="{DB0229AC-ABE0-4A8F-8D91-AF2826D61050}">
+<ds:datastoreItem xmlns:ds="http://schemas.openxmlformats.org/officeDocument/2006/customXml" ds:itemID="{620258E6-A39D-4407-A89E-0C4D1849E532}">
   <ds:schemaRefs>
     <ds:schemaRef ds:uri="http://schemas.openxmlformats.org/officeDocument/2006/bibliography"/>
   </ds:schemaRefs>

</xml_diff>

<commit_message>
feat: post labelling rules
</commit_message>
<xml_diff>
--- a/Forum user and post management - Specification.docx
+++ b/Forum user and post management - Specification.docx
@@ -316,7 +316,7 @@
         <w:rPr>
           <w:lang w:val="sr-Latn-RS"/>
         </w:rPr>
-        <w:t>Registracija novog korisnika (korisničko ime)</w:t>
+        <w:t>Postavljanje nove objave (sadržaj objave i vlasnik iste)</w:t>
       </w:r>
     </w:p>
     <w:p>
@@ -327,14 +327,23 @@
           <w:numId w:val="3"/>
         </w:numPr>
         <w:rPr>
-          <w:lang w:val="sr-Latn-RS"/>
-        </w:rPr>
-      </w:pPr>
-      <w:r>
-        <w:rPr>
-          <w:lang w:val="sr-Latn-RS"/>
-        </w:rPr>
-        <w:t>Postavljanje nove objave (sadržaj objave i vlasnik iste)</w:t>
+          <w:i/>
+          <w:lang w:val="sr-Latn-RS"/>
+        </w:rPr>
+      </w:pPr>
+      <w:r>
+        <w:rPr>
+          <w:i/>
+          <w:lang w:val="sr-Latn-RS"/>
+        </w:rPr>
+        <w:t>Like post</w:t>
+      </w:r>
+      <w:r>
+        <w:rPr>
+          <w:i/>
+          <w:lang w:val="sr-Latn-RS"/>
+        </w:rPr>
+        <w:t xml:space="preserve"> </w:t>
       </w:r>
     </w:p>
     <w:p>
@@ -354,14 +363,7 @@
           <w:i/>
           <w:lang w:val="sr-Latn-RS"/>
         </w:rPr>
-        <w:t>Like post</w:t>
-      </w:r>
-      <w:r>
-        <w:rPr>
-          <w:i/>
-          <w:lang w:val="sr-Latn-RS"/>
-        </w:rPr>
-        <w:t xml:space="preserve"> </w:t>
+        <w:t>Dislike post</w:t>
       </w:r>
     </w:p>
     <w:p>
@@ -381,28 +383,10 @@
           <w:i/>
           <w:lang w:val="sr-Latn-RS"/>
         </w:rPr>
-        <w:t>Dislike post</w:t>
-      </w:r>
-    </w:p>
-    <w:p>
-      <w:pPr>
-        <w:pStyle w:val="ListParagraph"/>
-        <w:numPr>
-          <w:ilvl w:val="0"/>
-          <w:numId w:val="3"/>
-        </w:numPr>
-        <w:rPr>
-          <w:i/>
-          <w:lang w:val="sr-Latn-RS"/>
-        </w:rPr>
-      </w:pPr>
-      <w:r>
-        <w:rPr>
-          <w:i/>
-          <w:lang w:val="sr-Latn-RS"/>
-        </w:rPr>
         <w:t>Report post for harmful content</w:t>
       </w:r>
+      <w:bookmarkStart w:id="0" w:name="_GoBack"/>
+      <w:bookmarkEnd w:id="0"/>
     </w:p>
     <w:p>
       <w:pPr>
@@ -1794,8 +1778,6 @@
         </w:rPr>
         <w:t xml:space="preserve"> pokreće se analiza objave</w:t>
       </w:r>
-      <w:bookmarkStart w:id="0" w:name="_GoBack"/>
-      <w:bookmarkEnd w:id="0"/>
     </w:p>
     <w:p>
       <w:pPr>
@@ -3688,7 +3670,7 @@
           <w:rPr>
             <w:noProof/>
           </w:rPr>
-          <w:t>4</w:t>
+          <w:t>6</w:t>
         </w:r>
         <w:r>
           <w:rPr>
@@ -5953,7 +5935,7 @@
 </file>
 
 <file path=customXml/itemProps1.xml><?xml version="1.0" encoding="utf-8"?>
-<ds:datastoreItem xmlns:ds="http://schemas.openxmlformats.org/officeDocument/2006/customXml" ds:itemID="{620258E6-A39D-4407-A89E-0C4D1849E532}">
+<ds:datastoreItem xmlns:ds="http://schemas.openxmlformats.org/officeDocument/2006/customXml" ds:itemID="{982C2B88-9B13-4445-89FE-13B6E6821229}">
   <ds:schemaRefs>
     <ds:schemaRef ds:uri="http://schemas.openxmlformats.org/officeDocument/2006/bibliography"/>
   </ds:schemaRefs>

</xml_diff>